<commit_message>
fixed whitespace in answer sheet
</commit_message>
<xml_diff>
--- a/week9/lab9/Lab9_ColeBardin_AnswerSheet.docx
+++ b/week9/lab9/Lab9_ColeBardin_AnswerSheet.docx
@@ -1116,8 +1116,9 @@
       <w:pPr>
         <w:jc w:val="both"/>
         <w:rPr>
-          <w:b/>
+          <w:rFonts w:cs="Courier"/>
           <w:color w:val="000000" w:themeColor="text1"/>
+          <w:szCs w:val="20"/>
         </w:rPr>
       </w:pPr>
       <w:r>
@@ -1274,6 +1275,15 @@
         </w:rPr>
         <w:t xml:space="preserve"> include the oil droplets. </w:t>
       </w:r>
+    </w:p>
+    <w:p>
+      <w:pPr>
+        <w:jc w:val="both"/>
+        <w:rPr>
+          <w:b/>
+          <w:color w:val="000000" w:themeColor="text1"/>
+        </w:rPr>
+      </w:pPr>
     </w:p>
     <w:p>
       <w:pPr>
@@ -1394,169 +1404,99 @@
     </w:p>
     <w:p>
       <w:pPr>
+        <w:rPr>
+          <w:b/>
+          <w:sz w:val="28"/>
+        </w:rPr>
+      </w:pPr>
+    </w:p>
+    <w:p>
+      <w:pPr>
+        <w:rPr>
+          <w:b/>
+          <w:sz w:val="28"/>
+        </w:rPr>
+      </w:pPr>
+      <w:r>
+        <w:rPr>
+          <w:b/>
+          <w:sz w:val="28"/>
+        </w:rPr>
+        <w:t>Part B</w:t>
+      </w:r>
+      <w:r>
+        <w:rPr>
+          <w:b/>
+          <w:sz w:val="28"/>
+        </w:rPr>
+        <w:t xml:space="preserve">: </w:t>
+      </w:r>
+      <w:r>
+        <w:rPr>
+          <w:b/>
+          <w:sz w:val="28"/>
+        </w:rPr>
+        <w:t>The Keeling Curve</w:t>
+      </w:r>
+    </w:p>
+    <w:p>
+      <w:pPr>
         <w:pStyle w:val="st"/>
         <w:spacing w:before="0" w:after="0" w:line="240" w:lineRule="auto"/>
-      </w:pPr>
+        <w:rPr>
+          <w:b/>
+        </w:rPr>
+      </w:pPr>
+    </w:p>
+    <w:p>
+      <w:pPr>
+        <w:jc w:val="both"/>
+        <w:rPr>
+          <w:b/>
+          <w:color w:val="FF0000"/>
+        </w:rPr>
+      </w:pPr>
+      <w:r>
+        <w:rPr>
+          <w:b/>
+          <w:color w:val="FF0000"/>
+        </w:rPr>
+        <w:t>Questions 6-7: Replace the sample graph below with</w:t>
+      </w:r>
+      <w:r>
+        <w:rPr>
+          <w:b/>
+          <w:color w:val="FF0000"/>
+        </w:rPr>
+        <w:t xml:space="preserve"> your completed plot. </w:t>
+      </w:r>
+      <w:r>
+        <w:rPr>
+          <w:b/>
+          <w:color w:val="FF0000"/>
+        </w:rPr>
+        <w:t xml:space="preserve">Your image must </w:t>
+      </w:r>
+      <w:r>
+        <w:rPr>
+          <w:b/>
+          <w:color w:val="FF0000"/>
+          <w:u w:val="single"/>
+        </w:rPr>
+        <w:t>not</w:t>
+      </w:r>
+      <w:r>
+        <w:rPr>
+          <w:b/>
+          <w:color w:val="FF0000"/>
+        </w:rPr>
+        <w:t xml:space="preserve"> contain the background images of the Mauna Loa Observatory. Include both the top and bottom tile. </w:t>
+      </w:r>
     </w:p>
     <w:p>
       <w:pPr>
         <w:pStyle w:val="st"/>
         <w:spacing w:before="0" w:after="0" w:line="240" w:lineRule="auto"/>
-      </w:pPr>
-    </w:p>
-    <w:p>
-      <w:pPr>
-        <w:pStyle w:val="st"/>
-        <w:spacing w:before="0" w:after="0" w:line="240" w:lineRule="auto"/>
-      </w:pPr>
-    </w:p>
-    <w:p>
-      <w:pPr>
-        <w:pStyle w:val="st"/>
-        <w:spacing w:before="0" w:after="0" w:line="240" w:lineRule="auto"/>
-      </w:pPr>
-    </w:p>
-    <w:p>
-      <w:pPr>
-        <w:pStyle w:val="st"/>
-        <w:spacing w:before="0" w:after="0" w:line="240" w:lineRule="auto"/>
-      </w:pPr>
-    </w:p>
-    <w:p>
-      <w:pPr>
-        <w:pStyle w:val="st"/>
-        <w:spacing w:before="0" w:after="0" w:line="240" w:lineRule="auto"/>
-      </w:pPr>
-    </w:p>
-    <w:p>
-      <w:pPr>
-        <w:pStyle w:val="st"/>
-        <w:spacing w:before="0" w:after="0" w:line="240" w:lineRule="auto"/>
-      </w:pPr>
-    </w:p>
-    <w:p>
-      <w:pPr>
-        <w:pStyle w:val="st"/>
-        <w:spacing w:before="0" w:after="0" w:line="240" w:lineRule="auto"/>
-      </w:pPr>
-    </w:p>
-    <w:p>
-      <w:pPr>
-        <w:pStyle w:val="st"/>
-        <w:spacing w:before="0" w:after="0" w:line="240" w:lineRule="auto"/>
-      </w:pPr>
-    </w:p>
-    <w:p>
-      <w:pPr>
-        <w:pStyle w:val="st"/>
-        <w:spacing w:before="0" w:after="0" w:line="240" w:lineRule="auto"/>
-      </w:pPr>
-    </w:p>
-    <w:p>
-      <w:pPr>
-        <w:pStyle w:val="st"/>
-        <w:spacing w:before="0" w:after="0" w:line="240" w:lineRule="auto"/>
-      </w:pPr>
-    </w:p>
-    <w:p>
-      <w:pPr>
-        <w:pStyle w:val="st"/>
-        <w:spacing w:before="0" w:after="0" w:line="240" w:lineRule="auto"/>
-      </w:pPr>
-    </w:p>
-    <w:p>
-      <w:pPr>
-        <w:pStyle w:val="st"/>
-        <w:spacing w:before="0" w:after="0" w:line="240" w:lineRule="auto"/>
-      </w:pPr>
-    </w:p>
-    <w:p>
-      <w:pPr>
-        <w:rPr>
-          <w:b/>
-          <w:sz w:val="28"/>
-        </w:rPr>
-      </w:pPr>
-      <w:r>
-        <w:rPr>
-          <w:b/>
-          <w:sz w:val="28"/>
-        </w:rPr>
-        <w:t>Part B</w:t>
-      </w:r>
-      <w:r>
-        <w:rPr>
-          <w:b/>
-          <w:sz w:val="28"/>
-        </w:rPr>
-        <w:t xml:space="preserve">: </w:t>
-      </w:r>
-      <w:r>
-        <w:rPr>
-          <w:b/>
-          <w:sz w:val="28"/>
-        </w:rPr>
-        <w:t>The Keeling Curve</w:t>
-      </w:r>
-    </w:p>
-    <w:p>
-      <w:pPr>
-        <w:pStyle w:val="st"/>
-        <w:spacing w:before="0" w:after="0" w:line="240" w:lineRule="auto"/>
-        <w:rPr>
-          <w:b/>
-        </w:rPr>
-      </w:pPr>
-    </w:p>
-    <w:p>
-      <w:pPr>
-        <w:jc w:val="both"/>
-        <w:rPr>
-          <w:b/>
-          <w:color w:val="FF0000"/>
-        </w:rPr>
-      </w:pPr>
-      <w:r>
-        <w:rPr>
-          <w:b/>
-          <w:color w:val="FF0000"/>
-        </w:rPr>
-        <w:t>Questions 6-7: Replace the sample graph below with</w:t>
-      </w:r>
-      <w:r>
-        <w:rPr>
-          <w:b/>
-          <w:color w:val="FF0000"/>
-        </w:rPr>
-        <w:t xml:space="preserve"> your completed plot. </w:t>
-      </w:r>
-      <w:r>
-        <w:rPr>
-          <w:b/>
-          <w:color w:val="FF0000"/>
-        </w:rPr>
-        <w:t xml:space="preserve">Your image must </w:t>
-      </w:r>
-      <w:r>
-        <w:rPr>
-          <w:b/>
-          <w:color w:val="FF0000"/>
-          <w:u w:val="single"/>
-        </w:rPr>
-        <w:t>not</w:t>
-      </w:r>
-      <w:r>
-        <w:rPr>
-          <w:b/>
-          <w:color w:val="FF0000"/>
-        </w:rPr>
-        <w:t xml:space="preserve"> contain the background images of the Mauna Loa Observatory. Include both the top and bottom tile. </w:t>
-      </w:r>
-    </w:p>
-    <w:p>
-      <w:pPr>
-        <w:pStyle w:val="st"/>
-        <w:spacing w:before="0" w:after="0" w:line="240" w:lineRule="auto"/>
         <w:rPr>
           <w:color w:val="FF0000"/>
         </w:rPr>
@@ -1567,9 +1507,9 @@
           <w:color w:val="FF0000"/>
         </w:rPr>
         <w:drawing>
-          <wp:inline distT="0" distB="0" distL="0" distR="0" wp14:anchorId="34D19342" wp14:editId="0E46DDAF">
-            <wp:extent cx="4532420" cy="3635828"/>
-            <wp:effectExtent l="0" t="0" r="1905" b="0"/>
+          <wp:inline distT="0" distB="0" distL="0" distR="0" wp14:anchorId="34D19342" wp14:editId="57FD465C">
+            <wp:extent cx="5963478" cy="4783799"/>
+            <wp:effectExtent l="0" t="0" r="5715" b="4445"/>
             <wp:docPr id="5" name="Picture 5" descr="Graphical user interface, chart&#10;&#10;Description automatically generated"/>
             <wp:cNvGraphicFramePr>
               <a:graphicFrameLocks xmlns:a="http://schemas.openxmlformats.org/drawingml/2006/main" noChangeAspect="1"/>
@@ -1596,7 +1536,7 @@
                   <pic:spPr>
                     <a:xfrm>
                       <a:off x="0" y="0"/>
-                      <a:ext cx="4538414" cy="3640637"/>
+                      <a:ext cx="5985878" cy="4801768"/>
                     </a:xfrm>
                     <a:prstGeom prst="rect">
                       <a:avLst/>
@@ -1639,6 +1579,93 @@
     <w:p>
       <w:pPr>
         <w:rPr>
+          <w:b/>
+          <w:color w:val="FF0000"/>
+        </w:rPr>
+      </w:pPr>
+      <w:r>
+        <w:rPr>
+          <w:b/>
+          <w:color w:val="FF0000"/>
+        </w:rPr>
+        <w:br/>
+      </w:r>
+    </w:p>
+    <w:p>
+      <w:pPr>
+        <w:rPr>
+          <w:b/>
+          <w:color w:val="FF0000"/>
+        </w:rPr>
+      </w:pPr>
+    </w:p>
+    <w:p>
+      <w:pPr>
+        <w:rPr>
+          <w:b/>
+          <w:color w:val="FF0000"/>
+        </w:rPr>
+      </w:pPr>
+    </w:p>
+    <w:p>
+      <w:pPr>
+        <w:rPr>
+          <w:b/>
+          <w:color w:val="FF0000"/>
+        </w:rPr>
+      </w:pPr>
+    </w:p>
+    <w:p>
+      <w:pPr>
+        <w:rPr>
+          <w:b/>
+          <w:color w:val="FF0000"/>
+        </w:rPr>
+      </w:pPr>
+    </w:p>
+    <w:p>
+      <w:pPr>
+        <w:rPr>
+          <w:b/>
+          <w:color w:val="FF0000"/>
+        </w:rPr>
+      </w:pPr>
+    </w:p>
+    <w:p>
+      <w:pPr>
+        <w:rPr>
+          <w:b/>
+          <w:color w:val="FF0000"/>
+        </w:rPr>
+      </w:pPr>
+    </w:p>
+    <w:p>
+      <w:pPr>
+        <w:rPr>
+          <w:b/>
+          <w:color w:val="FF0000"/>
+        </w:rPr>
+      </w:pPr>
+    </w:p>
+    <w:p>
+      <w:pPr>
+        <w:rPr>
+          <w:b/>
+          <w:color w:val="FF0000"/>
+        </w:rPr>
+      </w:pPr>
+    </w:p>
+    <w:p>
+      <w:pPr>
+        <w:rPr>
+          <w:b/>
+          <w:color w:val="FF0000"/>
+        </w:rPr>
+      </w:pPr>
+    </w:p>
+    <w:p>
+      <w:pPr>
+        <w:rPr>
           <w:rFonts w:ascii="Courier" w:hAnsi="Courier" w:cs="Courier"/>
           <w:b/>
           <w:color w:val="FF0000"/>
@@ -1648,13 +1675,17 @@
       </w:pPr>
       <w:r>
         <w:rPr>
-          <w:rFonts w:ascii="Courier" w:hAnsi="Courier" w:cs="Courier"/>
-          <w:b/>
-          <w:color w:val="FF0000"/>
-          <w:sz w:val="20"/>
-          <w:szCs w:val="20"/>
-        </w:rPr>
-        <w:br w:type="page"/>
+          <w:b/>
+          <w:color w:val="FF0000"/>
+        </w:rPr>
+        <w:t>Questions 8-10</w:t>
+      </w:r>
+      <w:r>
+        <w:rPr>
+          <w:b/>
+          <w:color w:val="FF0000"/>
+        </w:rPr>
+        <w:t>: Linear, Quadratic and Cubic Fits</w:t>
       </w:r>
     </w:p>
     <w:p>
@@ -1662,113 +1693,104 @@
         <w:pStyle w:val="st"/>
         <w:spacing w:before="0" w:after="0" w:line="240" w:lineRule="auto"/>
         <w:jc w:val="both"/>
-      </w:pPr>
+        <w:rPr>
+          <w:color w:val="000000" w:themeColor="text1"/>
+        </w:rPr>
+      </w:pPr>
+      <w:r>
+        <w:rPr>
+          <w:color w:val="000000" w:themeColor="text1"/>
+        </w:rPr>
+        <w:t>Paste in just the top tile, showing the CO2 and trend data and three best-fits</w:t>
+      </w:r>
+      <w:r>
+        <w:rPr>
+          <w:color w:val="000000" w:themeColor="text1"/>
+        </w:rPr>
+        <w:t>:</w:t>
+      </w:r>
+      <w:r>
+        <w:rPr>
+          <w:color w:val="000000" w:themeColor="text1"/>
+        </w:rPr>
+        <w:t xml:space="preserve"> </w:t>
+      </w:r>
+      <w:r>
+        <w:rPr>
+          <w:b/>
+          <w:color w:val="000000" w:themeColor="text1"/>
+        </w:rPr>
+        <w:t>linear</w:t>
+      </w:r>
+      <w:r>
+        <w:rPr>
+          <w:color w:val="000000" w:themeColor="text1"/>
+        </w:rPr>
+        <w:t xml:space="preserve">, </w:t>
+      </w:r>
+      <w:proofErr w:type="gramStart"/>
+      <w:r>
+        <w:rPr>
+          <w:b/>
+          <w:color w:val="000000" w:themeColor="text1"/>
+        </w:rPr>
+        <w:t>quadratic</w:t>
+      </w:r>
+      <w:proofErr w:type="gramEnd"/>
+      <w:r>
+        <w:rPr>
+          <w:color w:val="000000" w:themeColor="text1"/>
+        </w:rPr>
+        <w:t xml:space="preserve"> and </w:t>
+      </w:r>
+      <w:r>
+        <w:rPr>
+          <w:b/>
+          <w:color w:val="000000" w:themeColor="text1"/>
+        </w:rPr>
+        <w:t>cubic</w:t>
+      </w:r>
+      <w:r>
+        <w:rPr>
+          <w:color w:val="000000" w:themeColor="text1"/>
+        </w:rPr>
+        <w:t xml:space="preserve">. Be sure to include a </w:t>
+      </w:r>
+      <w:r>
+        <w:rPr>
+          <w:b/>
+          <w:color w:val="000000" w:themeColor="text1"/>
+        </w:rPr>
+        <w:t>legend</w:t>
+      </w:r>
+      <w:r>
+        <w:rPr>
+          <w:color w:val="000000" w:themeColor="text1"/>
+        </w:rPr>
+        <w:t xml:space="preserve"> as shown in the sample. </w:t>
+      </w:r>
     </w:p>
     <w:p>
       <w:pPr>
         <w:pStyle w:val="st"/>
         <w:spacing w:before="0" w:after="0" w:line="240" w:lineRule="auto"/>
         <w:jc w:val="both"/>
-        <w:rPr>
-          <w:b/>
-          <w:color w:val="FF0000"/>
-        </w:rPr>
-      </w:pPr>
-      <w:r>
-        <w:rPr>
-          <w:b/>
-          <w:color w:val="FF0000"/>
-        </w:rPr>
-        <w:t>Questions 8-10</w:t>
-      </w:r>
-      <w:r>
-        <w:rPr>
-          <w:b/>
-          <w:color w:val="FF0000"/>
-        </w:rPr>
-        <w:t>: Linear, Quadratic and Cubic Fits</w:t>
-      </w:r>
+      </w:pPr>
     </w:p>
     <w:p>
       <w:pPr>
         <w:pStyle w:val="st"/>
         <w:spacing w:before="0" w:after="0" w:line="240" w:lineRule="auto"/>
         <w:jc w:val="both"/>
-        <w:rPr>
-          <w:color w:val="000000" w:themeColor="text1"/>
-        </w:rPr>
-      </w:pPr>
-      <w:r>
-        <w:rPr>
-          <w:color w:val="000000" w:themeColor="text1"/>
-        </w:rPr>
-        <w:t>Paste in just the top tile, showing the CO2 and trend data and three best-fits</w:t>
-      </w:r>
-      <w:r>
-        <w:rPr>
-          <w:color w:val="000000" w:themeColor="text1"/>
-        </w:rPr>
-        <w:t>:</w:t>
-      </w:r>
-      <w:r>
-        <w:rPr>
-          <w:color w:val="000000" w:themeColor="text1"/>
-        </w:rPr>
-        <w:t xml:space="preserve"> </w:t>
-      </w:r>
-      <w:r>
-        <w:rPr>
-          <w:b/>
-          <w:color w:val="000000" w:themeColor="text1"/>
-        </w:rPr>
-        <w:t>linear</w:t>
-      </w:r>
-      <w:r>
-        <w:rPr>
-          <w:color w:val="000000" w:themeColor="text1"/>
-        </w:rPr>
-        <w:t xml:space="preserve">, </w:t>
-      </w:r>
-      <w:proofErr w:type="gramStart"/>
-      <w:r>
-        <w:rPr>
-          <w:b/>
-          <w:color w:val="000000" w:themeColor="text1"/>
-        </w:rPr>
-        <w:t>quadratic</w:t>
-      </w:r>
-      <w:proofErr w:type="gramEnd"/>
-      <w:r>
-        <w:rPr>
-          <w:color w:val="000000" w:themeColor="text1"/>
-        </w:rPr>
-        <w:t xml:space="preserve"> and </w:t>
-      </w:r>
-      <w:r>
-        <w:rPr>
-          <w:b/>
-          <w:color w:val="000000" w:themeColor="text1"/>
-        </w:rPr>
-        <w:t>cubic</w:t>
-      </w:r>
-      <w:r>
-        <w:rPr>
-          <w:color w:val="000000" w:themeColor="text1"/>
-        </w:rPr>
-        <w:t xml:space="preserve">. Be sure to include a </w:t>
-      </w:r>
-      <w:r>
-        <w:rPr>
-          <w:b/>
-          <w:color w:val="000000" w:themeColor="text1"/>
-        </w:rPr>
-        <w:t>legend</w:t>
-      </w:r>
-      <w:r>
-        <w:rPr>
-          <w:color w:val="000000" w:themeColor="text1"/>
-        </w:rPr>
-        <w:t xml:space="preserve"> as shown in the sample. </w:t>
+      </w:pPr>
+      <w:r>
+        <w:rPr>
+          <w:b/>
+        </w:rPr>
+        <w:t>Grader:</w:t>
+      </w:r>
+      <w:r>
+        <w:t xml:space="preserve"> One point for legend and two points if both quadratic and cubic fit are shown. </w:t>
       </w:r>
     </w:p>
     <w:p>
@@ -1777,45 +1799,15 @@
         <w:spacing w:before="0" w:after="0" w:line="240" w:lineRule="auto"/>
         <w:jc w:val="both"/>
       </w:pPr>
-    </w:p>
-    <w:p>
-      <w:pPr>
-        <w:pStyle w:val="st"/>
-        <w:spacing w:before="0" w:after="0" w:line="240" w:lineRule="auto"/>
-        <w:jc w:val="both"/>
-      </w:pPr>
-      <w:r>
-        <w:rPr>
-          <w:b/>
-        </w:rPr>
-        <w:t>Grader:</w:t>
-      </w:r>
-      <w:r>
-        <w:t xml:space="preserve"> One point for legend and two points if both quadratic and cubic fit are shown. </w:t>
-      </w:r>
-    </w:p>
-    <w:p>
-      <w:pPr>
-        <w:pStyle w:val="st"/>
-        <w:spacing w:before="0" w:after="0" w:line="240" w:lineRule="auto"/>
-        <w:jc w:val="both"/>
-      </w:pPr>
-    </w:p>
-    <w:p>
-      <w:pPr>
-        <w:pStyle w:val="st"/>
-        <w:spacing w:before="0" w:after="0" w:line="240" w:lineRule="auto"/>
-        <w:jc w:val="both"/>
-      </w:pPr>
       <w:r>
         <w:rPr>
           <w:noProof/>
         </w:rPr>
         <w:drawing>
-          <wp:inline distT="0" distB="0" distL="0" distR="0" wp14:anchorId="1B51E6A0" wp14:editId="7DCBB3F6">
-            <wp:extent cx="6803604" cy="2027582"/>
-            <wp:effectExtent l="0" t="0" r="3810" b="4445"/>
-            <wp:docPr id="8" name="Picture 8" descr="Chart, line chart&#10;&#10;Description automatically generated"/>
+          <wp:inline distT="0" distB="0" distL="0" distR="0" wp14:anchorId="5888E2D3" wp14:editId="6E165027">
+            <wp:extent cx="6400800" cy="2762250"/>
+            <wp:effectExtent l="0" t="0" r="0" b="6350"/>
+            <wp:docPr id="9" name="Picture 9" descr="Chart, line chart&#10;&#10;Description automatically generated"/>
             <wp:cNvGraphicFramePr>
               <a:graphicFrameLocks xmlns:a="http://schemas.openxmlformats.org/drawingml/2006/main" noChangeAspect="1"/>
             </wp:cNvGraphicFramePr>
@@ -1823,11 +1815,11 @@
               <a:graphicData uri="http://schemas.openxmlformats.org/drawingml/2006/picture">
                 <pic:pic xmlns:pic="http://schemas.openxmlformats.org/drawingml/2006/picture">
                   <pic:nvPicPr>
-                    <pic:cNvPr id="8" name="Picture 8" descr="Chart, line chart&#10;&#10;Description automatically generated"/>
+                    <pic:cNvPr id="9" name="Picture 9" descr="Chart, line chart&#10;&#10;Description automatically generated"/>
                     <pic:cNvPicPr/>
                   </pic:nvPicPr>
                   <pic:blipFill>
-                    <a:blip r:embed="rId12" cstate="print">
+                    <a:blip r:embed="rId12">
                       <a:extLst>
                         <a:ext uri="{28A0092B-C50C-407E-A947-70E740481C1C}">
                           <a14:useLocalDpi xmlns:a14="http://schemas.microsoft.com/office/drawing/2010/main" val="0"/>
@@ -1841,7 +1833,7 @@
                   <pic:spPr>
                     <a:xfrm>
                       <a:off x="0" y="0"/>
-                      <a:ext cx="6822535" cy="2033224"/>
+                      <a:ext cx="6400800" cy="2762250"/>
                     </a:xfrm>
                     <a:prstGeom prst="rect">
                       <a:avLst/>
@@ -1853,6 +1845,76 @@
           </wp:inline>
         </w:drawing>
       </w:r>
+    </w:p>
+    <w:p>
+      <w:pPr>
+        <w:pStyle w:val="st"/>
+        <w:spacing w:before="0" w:after="0" w:line="240" w:lineRule="auto"/>
+        <w:jc w:val="both"/>
+      </w:pPr>
+    </w:p>
+    <w:p>
+      <w:pPr>
+        <w:pStyle w:val="st"/>
+        <w:spacing w:before="0" w:after="0" w:line="240" w:lineRule="auto"/>
+        <w:jc w:val="both"/>
+      </w:pPr>
+    </w:p>
+    <w:p>
+      <w:pPr>
+        <w:pStyle w:val="st"/>
+        <w:spacing w:before="0" w:after="0" w:line="240" w:lineRule="auto"/>
+        <w:jc w:val="both"/>
+      </w:pPr>
+    </w:p>
+    <w:p>
+      <w:pPr>
+        <w:pStyle w:val="st"/>
+        <w:spacing w:before="0" w:after="0" w:line="240" w:lineRule="auto"/>
+        <w:jc w:val="both"/>
+      </w:pPr>
+    </w:p>
+    <w:p>
+      <w:pPr>
+        <w:pStyle w:val="st"/>
+        <w:spacing w:before="0" w:after="0" w:line="240" w:lineRule="auto"/>
+        <w:jc w:val="both"/>
+      </w:pPr>
+    </w:p>
+    <w:p>
+      <w:pPr>
+        <w:pStyle w:val="st"/>
+        <w:spacing w:before="0" w:after="0" w:line="240" w:lineRule="auto"/>
+        <w:jc w:val="both"/>
+      </w:pPr>
+    </w:p>
+    <w:p>
+      <w:pPr>
+        <w:pStyle w:val="st"/>
+        <w:spacing w:before="0" w:after="0" w:line="240" w:lineRule="auto"/>
+        <w:jc w:val="both"/>
+      </w:pPr>
+    </w:p>
+    <w:p>
+      <w:pPr>
+        <w:pStyle w:val="st"/>
+        <w:spacing w:before="0" w:after="0" w:line="240" w:lineRule="auto"/>
+        <w:jc w:val="both"/>
+      </w:pPr>
+    </w:p>
+    <w:p>
+      <w:pPr>
+        <w:pStyle w:val="st"/>
+        <w:spacing w:before="0" w:after="0" w:line="240" w:lineRule="auto"/>
+        <w:jc w:val="both"/>
+      </w:pPr>
+    </w:p>
+    <w:p>
+      <w:pPr>
+        <w:pStyle w:val="st"/>
+        <w:spacing w:before="0" w:after="0" w:line="240" w:lineRule="auto"/>
+        <w:jc w:val="both"/>
+      </w:pPr>
     </w:p>
     <w:p>
       <w:pPr>

</xml_diff>